<commit_message>
Fixed *very* small typo
</commit_message>
<xml_diff>
--- a/Mailbox Implementation.docx
+++ b/Mailbox Implementation.docx
@@ -184,7 +184,21 @@
         <w:t>get_mailbox_for_pid</w:t>
       </w:r>
       <w:r>
-        <w:t xml:space="preserve"> first checks if the process is valid, then if it is, grabs the spin lock, tries to get the mailbox from the hashtable, and if it doesn’t exist creates it. If it does exist but is marked as exiting, it returns an error. If there is an error when creating the mailbox, ti returns an error. In all cases the spin is unlocked immediately before exiting – the whole function references the hash table so there’s no other way.</w:t>
+        <w:t xml:space="preserve"> first checks if the process is valid, then if it is, grabs the spin lock, tries to get the mailbox from the hashtable, and if it doesn’t exist creates it. If it does exist but is marked as exiting, it returns an error. If there is an error when creatin</w:t>
+      </w:r>
+      <w:r>
+        <w:t xml:space="preserve">g the mailbox, </w:t>
+      </w:r>
+      <w:r>
+        <w:t>i</w:t>
+      </w:r>
+      <w:r>
+        <w:t>t</w:t>
+      </w:r>
+      <w:bookmarkStart w:id="0" w:name="_GoBack"/>
+      <w:bookmarkEnd w:id="0"/>
+      <w:r>
+        <w:t xml:space="preserve"> returns an error. In all cases the spin is unlocked immediately before exiting – the whole function references the hash table so there’s no other way.</w:t>
       </w:r>
     </w:p>
     <w:p>
@@ -233,8 +247,6 @@
       <w:r>
         <w:t>On group exit, we just kill the mailbox. Both call remove_mailbox_for_pid</w:t>
       </w:r>
-      <w:bookmarkStart w:id="0" w:name="_GoBack"/>
-      <w:bookmarkEnd w:id="0"/>
     </w:p>
     <w:sectPr>
       <w:pgSz w:w="12240" w:h="15840"/>

</xml_diff>

<commit_message>
update word document, shudder
</commit_message>
<xml_diff>
--- a/Mailbox Implementation.docx
+++ b/Mailbox Implementation.docx
@@ -184,7 +184,13 @@
         <w:t>get_mailbox_for_pid</w:t>
       </w:r>
       <w:r>
-        <w:t xml:space="preserve"> first checks if the process is valid, then if it is, grabs the spin lock, tries to get the mailbox from the hashtable, and if it doesn’t exist creates it. If it does exist but is marked as exiting, it returns an error. If there is an error when creating the mailbox, ti returns an error. In all cases the spin is unlocked immediately before exiting – the whole function references the hash table so there’s no other way.</w:t>
+        <w:t xml:space="preserve"> first checks if the process is valid, then if it is, grabs the spin lock, tries to get the mailbox from the hashtable, and if it doesn’t exist creates it. If it does exist but is marked as exiting, it returns an error. If there is an error when creatin</w:t>
+      </w:r>
+      <w:r>
+        <w:t xml:space="preserve">g the mailbox, it </w:t>
+      </w:r>
+      <w:r>
+        <w:t>returns an error. In all cases the spin is unlocked immediately before exiting – the whole function references the hash table so there’s no other way.</w:t>
       </w:r>
     </w:p>
     <w:p>
@@ -232,6 +238,44 @@
     <w:p>
       <w:r>
         <w:t>On group exit, we just kill the mailbox. Both call remove_mailbox_for_pid</w:t>
+      </w:r>
+    </w:p>
+    <w:p/>
+    <w:p/>
+    <w:p/>
+    <w:p>
+      <w:pPr>
+        <w:rPr>
+          <w:b/>
+        </w:rPr>
+      </w:pPr>
+      <w:r>
+        <w:rPr>
+          <w:b/>
+        </w:rPr>
+        <w:t>About sigint</w:t>
+      </w:r>
+    </w:p>
+    <w:p>
+      <w:r>
+        <w:t>So SIGINT seems to not call sys_exit, which is awesome because that means that our mailbox cleanup is never called. A simple way around this is to spawn a “garage collection” thread that can wake up every once and a while and check a linked list of pid_t so see if mailboxes are still alive. When we create the mailbox add</w:t>
+      </w:r>
+      <w:r>
+        <w:t xml:space="preserve"> </w:t>
+      </w:r>
+      <w:r>
+        <w:t>a copy of the pid_t to the linked list</w:t>
+      </w:r>
+      <w:r>
+        <w:t>.</w:t>
+      </w:r>
+      <w:r>
+        <w:t xml:space="preserve"> This could be wasteful though if there are a lot of active mailboxes. </w:t>
+      </w:r>
+    </w:p>
+    <w:p>
+      <w:r>
+        <w:t>You could also install a signal handler to all of the processes you make a mailbox for that destroys the mailbox before handing it off to the default handler.  There’s a member of task_struct for that.</w:t>
       </w:r>
       <w:bookmarkStart w:id="0" w:name="_GoBack"/>
       <w:bookmarkEnd w:id="0"/>

</xml_diff>